<commit_message>
building gcp VM and install gym_torcs
</commit_message>
<xml_diff>
--- a/200921-200927.docx
+++ b/200921-200927.docx
@@ -9831,7 +9831,6 @@
     <w:p>
       <w:pPr>
         <w:rPr>
-          <w:rFonts w:hint="eastAsia"/>
           <w:iCs/>
         </w:rPr>
       </w:pPr>
@@ -12186,14 +12185,12 @@
         </w:rPr>
         <w:t xml:space="preserve"> </w:t>
       </w:r>
-      <w:proofErr w:type="gramStart"/>
       <w:r>
         <w:rPr>
           <w:iCs/>
         </w:rPr>
         <w:t>DPG</w:t>
       </w:r>
-      <w:proofErr w:type="gramEnd"/>
       <w:r>
         <w:rPr>
           <w:rFonts w:hint="eastAsia"/>
@@ -13571,7 +13568,6 @@
     <w:p>
       <w:pPr>
         <w:rPr>
-          <w:rFonts w:hint="eastAsia"/>
           <w:iCs/>
         </w:rPr>
       </w:pPr>
@@ -13974,7 +13970,6 @@
     <w:p>
       <w:pPr>
         <w:rPr>
-          <w:rFonts w:hint="eastAsia"/>
           <w:iCs/>
         </w:rPr>
       </w:pPr>
@@ -14395,7 +14390,6 @@
     <w:p>
       <w:pPr>
         <w:rPr>
-          <w:rFonts w:hint="eastAsia"/>
           <w:iCs/>
         </w:rPr>
       </w:pPr>
@@ -14665,7 +14659,6 @@
     <w:p>
       <w:pPr>
         <w:rPr>
-          <w:rFonts w:hint="eastAsia"/>
           <w:iCs/>
         </w:rPr>
       </w:pPr>
@@ -14690,6 +14683,653 @@
           <w:iCs/>
         </w:rPr>
         <w:t xml:space="preserve"> </w:t>
+      </w:r>
+      <w:r>
+        <w:rPr>
+          <w:rFonts w:hint="eastAsia"/>
+          <w:iCs/>
+        </w:rPr>
+        <w:t>중간보고서에 쓴 내용 그대로 복사</w:t>
+      </w:r>
+    </w:p>
+    <w:p>
+      <w:pPr>
+        <w:rPr>
+          <w:iCs/>
+        </w:rPr>
+      </w:pPr>
+      <w:r>
+        <w:rPr>
+          <w:iCs/>
+        </w:rPr>
+        <w:t>DDPG 이전 가장 주목받았던 학습법은 DQN으로 사람 수준 또는 그 이상의 Atari game 플레이 실력을 학습시킨 예시가 유명했다. pixel단위의 input을 받아 Q function 값을 도출해 낼 만큼 high dimensional observation space에서 뛰어난 모습을 보였지만 문제는 분절되고 낮은 dimension의 action space에 한정된 기능이었다. 연구자들은 높은 차원의 action space에 유리한 DPG에 DQN</w:t>
+      </w:r>
+      <w:r>
+        <w:rPr>
+          <w:rFonts w:hint="eastAsia"/>
+          <w:iCs/>
+        </w:rPr>
+        <w:t>을</w:t>
+      </w:r>
+      <w:r>
+        <w:rPr>
+          <w:iCs/>
+        </w:rPr>
+        <w:t xml:space="preserve"> 접목하여 continuous action space 문제까지 다룰 수 있는 algorithm인 DDPG를 제안하였다.</w:t>
+      </w:r>
+    </w:p>
+    <w:p>
+      <w:pPr>
+        <w:rPr>
+          <w:iCs/>
+        </w:rPr>
+      </w:pPr>
+      <w:r>
+        <w:rPr>
+          <w:iCs/>
+        </w:rPr>
+        <w:t xml:space="preserve">DPG에서 성공적이었던 actor critic과 DQN에서 성공적이었던 Replay buffer, target Q network가 DDPG에 적용되었다. Target Q network를 업데이트할 때 DQN에서는 일정 step마다 </w:t>
+      </w:r>
+      <w:proofErr w:type="gramStart"/>
+      <w:r>
+        <w:rPr>
+          <w:iCs/>
+        </w:rPr>
+        <w:t>한번에</w:t>
+      </w:r>
+      <w:proofErr w:type="gramEnd"/>
+      <w:r>
+        <w:rPr>
+          <w:iCs/>
+        </w:rPr>
+        <w:t xml:space="preserve"> 복사하는 방식으로 갱신했지만, DDPG에서는 soft target update를 적용하여 스텝마다 느린 속도로 original network를 따라잡도록 한다. 또한 scale이 다른 feature를 다룰 때 생기는 일반</w:t>
+      </w:r>
+      <w:r>
+        <w:rPr>
+          <w:rFonts w:hint="eastAsia"/>
+          <w:iCs/>
+        </w:rPr>
+        <w:t>화의</w:t>
+      </w:r>
+      <w:r>
+        <w:rPr>
+          <w:iCs/>
+        </w:rPr>
+        <w:t xml:space="preserve"> 어려움을 해소하기 위해 batch normalization을 적용하며, exploration을 위한 noise를 actor의 행동에 더해 critic에 넣는다.</w:t>
+      </w:r>
+    </w:p>
+    <w:p>
+      <w:pPr>
+        <w:rPr>
+          <w:iCs/>
+        </w:rPr>
+      </w:pPr>
+      <w:r>
+        <w:rPr>
+          <w:rFonts w:hint="eastAsia"/>
+          <w:iCs/>
+        </w:rPr>
+        <w:t>대략적인</w:t>
+      </w:r>
+      <w:r>
+        <w:rPr>
+          <w:iCs/>
+        </w:rPr>
+        <w:t xml:space="preserve"> 알고리즘은 다음과 같다. critic network 와 actor 를 초기화하고 각각의 target </w:t>
+      </w:r>
+      <w:proofErr w:type="gramStart"/>
+      <w:r>
+        <w:rPr>
+          <w:iCs/>
+        </w:rPr>
+        <w:t>network ,</w:t>
+      </w:r>
+      <w:proofErr w:type="gramEnd"/>
+      <w:r>
+        <w:rPr>
+          <w:iCs/>
+        </w:rPr>
+        <w:t xml:space="preserve">  </w:t>
+      </w:r>
+      <w:proofErr w:type="spellStart"/>
+      <w:r>
+        <w:rPr>
+          <w:iCs/>
+        </w:rPr>
+        <w:t>를</w:t>
+      </w:r>
+      <w:proofErr w:type="spellEnd"/>
+      <w:r>
+        <w:rPr>
+          <w:iCs/>
+        </w:rPr>
+        <w:t xml:space="preserve"> 초기화한다. 루프의 시작과 함께 action을 deterministic한 actor에서 받아오고, exploration을 위한 noise를 더한다. action을 수행하고 reward와 새로운 state를 받아온 뒤, 이를 replay buffer에 저장한다. Buffer에 일정 수의 transition이 차게 되면 random minibatch를 뽑은 뒤, 이들로 구한 Loss의 평균을 </w:t>
+      </w:r>
+      <w:proofErr w:type="gramStart"/>
+      <w:r>
+        <w:rPr>
+          <w:iCs/>
+        </w:rPr>
+        <w:t>최소화 하는</w:t>
+      </w:r>
+      <w:proofErr w:type="gramEnd"/>
+      <w:r>
+        <w:rPr>
+          <w:iCs/>
+        </w:rPr>
+        <w:t xml:space="preserve"> 방향으로 critic을 Q learning처럼 업데이트 한다. 이후 DPG에서 actor를 업데이트 </w:t>
+      </w:r>
+      <w:proofErr w:type="spellStart"/>
+      <w:r>
+        <w:rPr>
+          <w:iCs/>
+        </w:rPr>
+        <w:t>하듯</w:t>
+      </w:r>
+      <w:proofErr w:type="spellEnd"/>
+      <w:r>
+        <w:rPr>
+          <w:iCs/>
+        </w:rPr>
+        <w:t xml:space="preserve"> gradient를 구해 actor policy를 갱신한다. 이후 target network를 soft target update 해준 뒤 루프를 반복한다.</w:t>
+      </w:r>
+    </w:p>
+    <w:p>
+      <w:pPr>
+        <w:rPr>
+          <w:iCs/>
+        </w:rPr>
+      </w:pPr>
+      <w:r>
+        <w:rPr>
+          <w:rFonts w:hint="eastAsia"/>
+          <w:iCs/>
+        </w:rPr>
+        <w:t>-</w:t>
+      </w:r>
+      <w:r>
+        <w:rPr>
+          <w:iCs/>
+        </w:rPr>
+        <w:t>-----------------</w:t>
+      </w:r>
+    </w:p>
+    <w:p>
+      <w:pPr>
+        <w:rPr>
+          <w:iCs/>
+        </w:rPr>
+      </w:pPr>
+      <w:r>
+        <w:rPr>
+          <w:rFonts w:hint="eastAsia"/>
+          <w:iCs/>
+        </w:rPr>
+        <w:t xml:space="preserve">최근 결과로는 </w:t>
+      </w:r>
+      <w:r>
+        <w:rPr>
+          <w:iCs/>
+        </w:rPr>
+        <w:t>actor</w:t>
+      </w:r>
+      <w:r>
+        <w:rPr>
+          <w:rFonts w:hint="eastAsia"/>
+          <w:iCs/>
+        </w:rPr>
+        <w:t>가 아닌 s</w:t>
+      </w:r>
+      <w:r>
+        <w:rPr>
+          <w:iCs/>
+        </w:rPr>
+        <w:t>tate</w:t>
+      </w:r>
+      <w:r>
+        <w:rPr>
+          <w:rFonts w:hint="eastAsia"/>
+          <w:iCs/>
+        </w:rPr>
+        <w:t>에 n</w:t>
+      </w:r>
+      <w:r>
+        <w:rPr>
+          <w:iCs/>
+        </w:rPr>
+        <w:t>oise</w:t>
+      </w:r>
+      <w:r>
+        <w:rPr>
+          <w:rFonts w:hint="eastAsia"/>
+          <w:iCs/>
+        </w:rPr>
+        <w:t>를 주는 것이 성능이 더 좋다고 한다.</w:t>
+      </w:r>
+    </w:p>
+    <w:p>
+      <w:pPr>
+        <w:rPr>
+          <w:iCs/>
+        </w:rPr>
+      </w:pPr>
+      <w:hyperlink r:id="rId13" w:history="1">
+        <w:r>
+          <w:rPr>
+            <w:rStyle w:val="a7"/>
+            <w:iCs/>
+          </w:rPr>
+          <w:t>https://openai.com/blog/better-exploration-with-parameter-noise/</w:t>
+        </w:r>
+      </w:hyperlink>
+      <w:r>
+        <w:rPr>
+          <w:iCs/>
+        </w:rPr>
+        <w:t xml:space="preserve"> </w:t>
+      </w:r>
+    </w:p>
+    <w:p>
+      <w:pPr>
+        <w:rPr>
+          <w:iCs/>
+        </w:rPr>
+      </w:pPr>
+      <w:r>
+        <w:rPr>
+          <w:iCs/>
+        </w:rPr>
+        <w:t xml:space="preserve">TORCS </w:t>
+      </w:r>
+      <w:proofErr w:type="gramStart"/>
+      <w:r>
+        <w:rPr>
+          <w:rFonts w:hint="eastAsia"/>
+          <w:iCs/>
+        </w:rPr>
+        <w:t xml:space="preserve">환경 </w:t>
+      </w:r>
+      <w:r>
+        <w:rPr>
+          <w:iCs/>
+        </w:rPr>
+        <w:t>:</w:t>
+      </w:r>
+      <w:proofErr w:type="gramEnd"/>
+      <w:r>
+        <w:rPr>
+          <w:iCs/>
+        </w:rPr>
+        <w:t xml:space="preserve"> gym-torcs. </w:t>
+      </w:r>
+      <w:r>
+        <w:rPr>
+          <w:rFonts w:hint="eastAsia"/>
+          <w:iCs/>
+        </w:rPr>
+        <w:t>리눅스 환경에서만 쓸 수 있나?</w:t>
+      </w:r>
+    </w:p>
+    <w:p>
+      <w:pPr>
+        <w:rPr>
+          <w:iCs/>
+        </w:rPr>
+      </w:pPr>
+      <w:proofErr w:type="spellStart"/>
+      <w:r>
+        <w:rPr>
+          <w:rFonts w:hint="eastAsia"/>
+          <w:iCs/>
+        </w:rPr>
+        <w:t>l</w:t>
+      </w:r>
+      <w:r>
+        <w:rPr>
+          <w:iCs/>
+        </w:rPr>
+        <w:t>inux</w:t>
+      </w:r>
+      <w:proofErr w:type="spellEnd"/>
+      <w:r>
+        <w:rPr>
+          <w:rFonts w:hint="eastAsia"/>
+          <w:iCs/>
+        </w:rPr>
+        <w:t>를 설치해야 한다면,</w:t>
+      </w:r>
+      <w:r>
+        <w:rPr>
+          <w:iCs/>
+        </w:rPr>
+        <w:t xml:space="preserve"> </w:t>
+      </w:r>
+      <w:proofErr w:type="spellStart"/>
+      <w:r>
+        <w:rPr>
+          <w:rFonts w:hint="eastAsia"/>
+          <w:iCs/>
+        </w:rPr>
+        <w:t>g</w:t>
+      </w:r>
+      <w:r>
+        <w:rPr>
+          <w:iCs/>
+        </w:rPr>
+        <w:t>ithu</w:t>
+      </w:r>
+      <w:r>
+        <w:rPr>
+          <w:rFonts w:hint="eastAsia"/>
+          <w:iCs/>
+        </w:rPr>
+        <w:t>b</w:t>
+      </w:r>
+      <w:proofErr w:type="spellEnd"/>
+      <w:r>
+        <w:rPr>
+          <w:rFonts w:hint="eastAsia"/>
+          <w:iCs/>
+        </w:rPr>
+        <w:t xml:space="preserve"> 폴더는</w:t>
+      </w:r>
+      <w:r>
+        <w:rPr>
+          <w:iCs/>
+        </w:rPr>
+        <w:t xml:space="preserve">…? </w:t>
+      </w:r>
+      <w:r>
+        <w:rPr>
+          <w:rFonts w:hint="eastAsia"/>
+          <w:iCs/>
+        </w:rPr>
+        <w:t>옮겨야 하나</w:t>
+      </w:r>
+      <w:r>
+        <w:rPr>
+          <w:iCs/>
+        </w:rPr>
+        <w:t>?</w:t>
+      </w:r>
+    </w:p>
+    <w:p>
+      <w:pPr>
+        <w:rPr>
+          <w:iCs/>
+        </w:rPr>
+      </w:pPr>
+    </w:p>
+    <w:p>
+      <w:pPr>
+        <w:rPr>
+          <w:iCs/>
+        </w:rPr>
+      </w:pPr>
+      <w:r>
+        <w:rPr>
+          <w:rFonts w:hint="eastAsia"/>
+          <w:iCs/>
+        </w:rPr>
+        <w:t>-</w:t>
+      </w:r>
+      <w:r>
+        <w:rPr>
+          <w:iCs/>
+        </w:rPr>
+        <w:t>----------</w:t>
+      </w:r>
+    </w:p>
+    <w:p>
+      <w:pPr>
+        <w:rPr>
+          <w:iCs/>
+        </w:rPr>
+      </w:pPr>
+      <w:r>
+        <w:rPr>
+          <w:rFonts w:hint="eastAsia"/>
+          <w:iCs/>
+        </w:rPr>
+        <w:t xml:space="preserve">하루 </w:t>
+      </w:r>
+      <w:proofErr w:type="spellStart"/>
+      <w:r>
+        <w:rPr>
+          <w:rFonts w:hint="eastAsia"/>
+          <w:iCs/>
+        </w:rPr>
+        <w:t>꼬박을</w:t>
+      </w:r>
+      <w:proofErr w:type="spellEnd"/>
+      <w:r>
+        <w:rPr>
+          <w:rFonts w:hint="eastAsia"/>
+          <w:iCs/>
+        </w:rPr>
+        <w:t xml:space="preserve"> 투자해 </w:t>
+      </w:r>
+      <w:proofErr w:type="spellStart"/>
+      <w:r>
+        <w:rPr>
+          <w:rFonts w:hint="eastAsia"/>
+          <w:iCs/>
+        </w:rPr>
+        <w:t>v</w:t>
+      </w:r>
+      <w:r>
+        <w:rPr>
+          <w:iCs/>
+        </w:rPr>
+        <w:t>irtualbox</w:t>
+      </w:r>
+      <w:proofErr w:type="spellEnd"/>
+      <w:r>
+        <w:rPr>
+          <w:rFonts w:hint="eastAsia"/>
+          <w:iCs/>
+        </w:rPr>
+        <w:t>로 우분투 설치하고,</w:t>
+      </w:r>
+      <w:r>
+        <w:rPr>
+          <w:iCs/>
+        </w:rPr>
+        <w:t xml:space="preserve"> </w:t>
+      </w:r>
+      <w:r>
+        <w:rPr>
+          <w:rFonts w:hint="eastAsia"/>
+          <w:iCs/>
+        </w:rPr>
+        <w:t>설정하고,</w:t>
+      </w:r>
+      <w:r>
+        <w:rPr>
+          <w:iCs/>
+        </w:rPr>
+        <w:t xml:space="preserve"> </w:t>
+      </w:r>
+      <w:r>
+        <w:rPr>
+          <w:rFonts w:hint="eastAsia"/>
+          <w:iCs/>
+        </w:rPr>
+        <w:t xml:space="preserve">거기에 </w:t>
+      </w:r>
+      <w:proofErr w:type="spellStart"/>
+      <w:r>
+        <w:rPr>
+          <w:rFonts w:hint="eastAsia"/>
+          <w:iCs/>
+        </w:rPr>
+        <w:t>g</w:t>
+      </w:r>
+      <w:r>
+        <w:rPr>
+          <w:iCs/>
+        </w:rPr>
+        <w:t>ym_torcs</w:t>
+      </w:r>
+      <w:proofErr w:type="spellEnd"/>
+      <w:r>
+        <w:rPr>
+          <w:rFonts w:hint="eastAsia"/>
+          <w:iCs/>
+        </w:rPr>
+        <w:t>설치했다.</w:t>
+      </w:r>
+    </w:p>
+    <w:p>
+      <w:pPr>
+        <w:rPr>
+          <w:iCs/>
+        </w:rPr>
+      </w:pPr>
+      <w:r>
+        <w:rPr>
+          <w:rFonts w:hint="eastAsia"/>
+          <w:iCs/>
+        </w:rPr>
+        <w:t xml:space="preserve">문제는 그래픽카드를 </w:t>
+      </w:r>
+      <w:proofErr w:type="spellStart"/>
+      <w:r>
+        <w:rPr>
+          <w:iCs/>
+        </w:rPr>
+        <w:t>virtualbox</w:t>
+      </w:r>
+      <w:proofErr w:type="spellEnd"/>
+      <w:r>
+        <w:rPr>
+          <w:rFonts w:hint="eastAsia"/>
+          <w:iCs/>
+        </w:rPr>
+        <w:t>에 연동 못한다는 것.</w:t>
+      </w:r>
+      <w:r>
+        <w:rPr>
+          <w:iCs/>
+        </w:rPr>
+        <w:t xml:space="preserve"> </w:t>
+      </w:r>
+    </w:p>
+    <w:p>
+      <w:pPr>
+        <w:rPr>
+          <w:iCs/>
+        </w:rPr>
+      </w:pPr>
+      <w:r>
+        <w:rPr>
+          <w:rFonts w:hint="eastAsia"/>
+          <w:iCs/>
+        </w:rPr>
+        <w:t>역시나,</w:t>
+      </w:r>
+      <w:r>
+        <w:rPr>
+          <w:iCs/>
+        </w:rPr>
+        <w:t xml:space="preserve"> </w:t>
+      </w:r>
+      <w:proofErr w:type="spellStart"/>
+      <w:r>
+        <w:rPr>
+          <w:rFonts w:hint="eastAsia"/>
+          <w:iCs/>
+        </w:rPr>
+        <w:t>렉이</w:t>
+      </w:r>
+      <w:proofErr w:type="spellEnd"/>
+      <w:r>
+        <w:rPr>
+          <w:rFonts w:hint="eastAsia"/>
+          <w:iCs/>
+        </w:rPr>
+        <w:t xml:space="preserve"> 뚝뚝 끊기는 모습이다.</w:t>
+      </w:r>
+    </w:p>
+    <w:p>
+      <w:pPr>
+        <w:rPr>
+          <w:iCs/>
+        </w:rPr>
+      </w:pPr>
+      <w:r>
+        <w:rPr>
+          <w:rFonts w:hint="eastAsia"/>
+          <w:iCs/>
+        </w:rPr>
+        <w:lastRenderedPageBreak/>
+        <w:t>-</w:t>
+      </w:r>
+      <w:r>
+        <w:rPr>
+          <w:iCs/>
+        </w:rPr>
+        <w:t>----------</w:t>
+      </w:r>
+    </w:p>
+    <w:p>
+      <w:pPr>
+        <w:rPr>
+          <w:iCs/>
+        </w:rPr>
+      </w:pPr>
+      <w:hyperlink r:id="rId14" w:history="1">
+        <w:r>
+          <w:rPr>
+            <w:rStyle w:val="a7"/>
+            <w:iCs/>
+          </w:rPr>
+          <w:t>https://jayhey.github.io/deep%20learning/2019/01/08/WorldModels_1/</w:t>
+        </w:r>
+      </w:hyperlink>
+    </w:p>
+    <w:p>
+      <w:pPr>
+        <w:rPr>
+          <w:rFonts w:hint="eastAsia"/>
+          <w:iCs/>
+        </w:rPr>
+      </w:pPr>
+      <w:r>
+        <w:rPr>
+          <w:rFonts w:hint="eastAsia"/>
+          <w:iCs/>
+        </w:rPr>
+        <w:t>w</w:t>
+      </w:r>
+      <w:r>
+        <w:rPr>
+          <w:iCs/>
+        </w:rPr>
+        <w:t>orld</w:t>
+      </w:r>
+      <w:r>
+        <w:rPr>
+          <w:rFonts w:hint="eastAsia"/>
+          <w:iCs/>
+        </w:rPr>
+        <w:t xml:space="preserve">모델에 대해 알기 쉽게 해설 </w:t>
+      </w:r>
+      <w:proofErr w:type="spellStart"/>
+      <w:r>
+        <w:rPr>
+          <w:rFonts w:hint="eastAsia"/>
+          <w:iCs/>
+        </w:rPr>
+        <w:t>해놓은</w:t>
+      </w:r>
+      <w:proofErr w:type="spellEnd"/>
+      <w:r>
+        <w:rPr>
+          <w:rFonts w:hint="eastAsia"/>
+          <w:iCs/>
+        </w:rPr>
+        <w:t xml:space="preserve"> 글</w:t>
       </w:r>
     </w:p>
     <w:sectPr>

</xml_diff>